<commit_message>
updated doc with the link of the repo
</commit_message>
<xml_diff>
--- a/ICE TASK1 code explanation.docx
+++ b/ICE TASK1 code explanation.docx
@@ -13,6 +13,20 @@
       <w:proofErr w:type="gramEnd"/>
       <w:r>
         <w:t xml:space="preserve"> </w:t>
+      </w:r>
+    </w:p>
+    <w:p>
+      <w:r>
+        <w:t>Project link</w:t>
+      </w:r>
+      <w:r>
+        <w:br/>
+      </w:r>
+      <w:r>
+        <w:t>https://github.com/JoshuaMiller-Pio/AI_FiniteStatemachine.git</w:t>
+      </w:r>
+      <w:r>
+        <w:br/>
       </w:r>
     </w:p>
     <w:p>
@@ -57,8 +71,35 @@
           <w:lang w:eastAsia="en-ZA"/>
           <w14:ligatures w14:val="none"/>
         </w:rPr>
-        <w:t xml:space="preserve">public enum </w:t>
-      </w:r>
+        <w:t xml:space="preserve">public </w:t>
+      </w:r>
+      <w:proofErr w:type="spellStart"/>
+      <w:r>
+        <w:rPr>
+          <w:rFonts w:ascii="Courier New" w:eastAsia="Times New Roman" w:hAnsi="Courier New" w:cs="Courier New"/>
+          <w:color w:val="6C95EB"/>
+          <w:kern w:val="0"/>
+          <w:sz w:val="20"/>
+          <w:szCs w:val="20"/>
+          <w:lang w:eastAsia="en-ZA"/>
+          <w14:ligatures w14:val="none"/>
+        </w:rPr>
+        <w:t>enum</w:t>
+      </w:r>
+      <w:proofErr w:type="spellEnd"/>
+      <w:r>
+        <w:rPr>
+          <w:rFonts w:ascii="Courier New" w:eastAsia="Times New Roman" w:hAnsi="Courier New" w:cs="Courier New"/>
+          <w:color w:val="6C95EB"/>
+          <w:kern w:val="0"/>
+          <w:sz w:val="20"/>
+          <w:szCs w:val="20"/>
+          <w:lang w:eastAsia="en-ZA"/>
+          <w14:ligatures w14:val="none"/>
+        </w:rPr>
+        <w:t xml:space="preserve"> </w:t>
+      </w:r>
+      <w:proofErr w:type="spellStart"/>
       <w:r>
         <w:rPr>
           <w:rFonts w:ascii="Courier New" w:eastAsia="Times New Roman" w:hAnsi="Courier New" w:cs="Courier New"/>
@@ -71,6 +112,7 @@
         </w:rPr>
         <w:t>FiniteStateMachine</w:t>
       </w:r>
+      <w:proofErr w:type="spellEnd"/>
       <w:r>
         <w:rPr>
           <w:rFonts w:ascii="Courier New" w:eastAsia="Times New Roman" w:hAnsi="Courier New" w:cs="Courier New"/>
@@ -283,11 +325,19 @@
         <w:br/>
         <w:t xml:space="preserve">     </w:t>
       </w:r>
-      <w:r>
-        <w:rPr>
-          <w:color w:val="66C3CC"/>
-        </w:rPr>
-        <w:t xml:space="preserve">currentState </w:t>
+      <w:proofErr w:type="spellStart"/>
+      <w:r>
+        <w:rPr>
+          <w:color w:val="66C3CC"/>
+        </w:rPr>
+        <w:t>currentState</w:t>
+      </w:r>
+      <w:proofErr w:type="spellEnd"/>
+      <w:r>
+        <w:rPr>
+          <w:color w:val="66C3CC"/>
+        </w:rPr>
+        <w:t xml:space="preserve"> </w:t>
       </w:r>
       <w:r>
         <w:rPr>
@@ -295,6 +345,7 @@
         </w:rPr>
         <w:t xml:space="preserve">= </w:t>
       </w:r>
+      <w:proofErr w:type="spellStart"/>
       <w:r>
         <w:rPr>
           <w:color w:val="E1BFFF"/>
@@ -315,6 +366,7 @@
         </w:rPr>
         <w:t>Idle</w:t>
       </w:r>
+      <w:proofErr w:type="spellEnd"/>
       <w:r>
         <w:rPr>
           <w:color w:val="BDBDBD"/>
@@ -340,6 +392,7 @@
         </w:rPr>
         <w:t xml:space="preserve">= </w:t>
       </w:r>
+      <w:proofErr w:type="spellStart"/>
       <w:r>
         <w:rPr>
           <w:color w:val="66C3CC"/>
@@ -358,18 +411,21 @@
         </w:rPr>
         <w:t>GetComponent</w:t>
       </w:r>
+      <w:proofErr w:type="spellEnd"/>
       <w:r>
         <w:rPr>
           <w:color w:val="BDBDBD"/>
         </w:rPr>
         <w:t>&lt;</w:t>
       </w:r>
+      <w:proofErr w:type="spellStart"/>
       <w:r>
         <w:rPr>
           <w:color w:val="C191FF"/>
         </w:rPr>
         <w:t>NavMeshAgent</w:t>
       </w:r>
+      <w:proofErr w:type="spellEnd"/>
       <w:r>
         <w:rPr>
           <w:color w:val="BDBDBD"/>
@@ -395,7 +451,15 @@
       </w:r>
       <w:proofErr w:type="gramEnd"/>
       <w:r>
-        <w:t xml:space="preserve"> the current state is set to Idle and the navmesh agent is declared.</w:t>
+        <w:t xml:space="preserve"> the current state is set to Idle and the </w:t>
+      </w:r>
+      <w:proofErr w:type="spellStart"/>
+      <w:r>
+        <w:t>navmesh</w:t>
+      </w:r>
+      <w:proofErr w:type="spellEnd"/>
+      <w:r>
+        <w:t xml:space="preserve"> agent is declared.</w:t>
       </w:r>
     </w:p>
     <w:p>
@@ -460,12 +524,14 @@
         </w:rPr>
         <w:t>(</w:t>
       </w:r>
+      <w:proofErr w:type="spellStart"/>
       <w:r>
         <w:rPr>
           <w:color w:val="66C3CC"/>
         </w:rPr>
         <w:t>currentState</w:t>
       </w:r>
+      <w:proofErr w:type="spellEnd"/>
       <w:r>
         <w:rPr>
           <w:color w:val="BDBDBD"/>
@@ -492,6 +558,7 @@
         </w:rPr>
         <w:t xml:space="preserve">case </w:t>
       </w:r>
+      <w:proofErr w:type="spellStart"/>
       <w:r>
         <w:rPr>
           <w:color w:val="E1BFFF"/>
@@ -512,6 +579,7 @@
         </w:rPr>
         <w:t>Idle</w:t>
       </w:r>
+      <w:proofErr w:type="spellEnd"/>
       <w:r>
         <w:rPr>
           <w:color w:val="D0D0D0"/>
@@ -534,6 +602,7 @@
         <w:br/>
         <w:t xml:space="preserve">            </w:t>
       </w:r>
+      <w:proofErr w:type="spellStart"/>
       <w:proofErr w:type="gramStart"/>
       <w:r>
         <w:rPr>
@@ -541,6 +610,7 @@
         </w:rPr>
         <w:t>isIdle</w:t>
       </w:r>
+      <w:proofErr w:type="spellEnd"/>
       <w:r>
         <w:rPr>
           <w:color w:val="BDBDBD"/>
@@ -606,6 +676,7 @@
         </w:rPr>
         <w:t xml:space="preserve">case </w:t>
       </w:r>
+      <w:proofErr w:type="spellStart"/>
       <w:r>
         <w:rPr>
           <w:color w:val="E1BFFF"/>
@@ -626,6 +697,7 @@
         </w:rPr>
         <w:t>Chase</w:t>
       </w:r>
+      <w:proofErr w:type="spellEnd"/>
       <w:r>
         <w:rPr>
           <w:color w:val="D0D0D0"/>
@@ -639,6 +711,7 @@
         <w:br/>
         <w:t xml:space="preserve">            </w:t>
       </w:r>
+      <w:proofErr w:type="spellStart"/>
       <w:proofErr w:type="gramStart"/>
       <w:r>
         <w:rPr>
@@ -646,6 +719,7 @@
         </w:rPr>
         <w:t>isChasing</w:t>
       </w:r>
+      <w:proofErr w:type="spellEnd"/>
       <w:r>
         <w:rPr>
           <w:color w:val="BDBDBD"/>
@@ -711,6 +785,7 @@
         </w:rPr>
         <w:t xml:space="preserve">case </w:t>
       </w:r>
+      <w:proofErr w:type="spellStart"/>
       <w:r>
         <w:rPr>
           <w:color w:val="E1BFFF"/>
@@ -731,6 +806,7 @@
         </w:rPr>
         <w:t>Attack</w:t>
       </w:r>
+      <w:proofErr w:type="spellEnd"/>
       <w:r>
         <w:rPr>
           <w:color w:val="D0D0D0"/>
@@ -753,6 +829,7 @@
         <w:br/>
         <w:t xml:space="preserve">            </w:t>
       </w:r>
+      <w:proofErr w:type="spellStart"/>
       <w:proofErr w:type="gramStart"/>
       <w:r>
         <w:rPr>
@@ -760,6 +837,7 @@
         </w:rPr>
         <w:t>isAttacking</w:t>
       </w:r>
+      <w:proofErr w:type="spellEnd"/>
       <w:r>
         <w:rPr>
           <w:color w:val="BDBDBD"/>
@@ -850,7 +928,6 @@
           <w:iCs/>
           <w:color w:val="85C46C"/>
         </w:rPr>
-        <w:lastRenderedPageBreak/>
         <w:t>//applies the idle state</w:t>
       </w:r>
       <w:r>
@@ -867,6 +944,7 @@
         </w:rPr>
         <w:t xml:space="preserve">public void </w:t>
       </w:r>
+      <w:proofErr w:type="spellStart"/>
       <w:proofErr w:type="gramStart"/>
       <w:r>
         <w:rPr>
@@ -874,6 +952,7 @@
         </w:rPr>
         <w:t>isIdle</w:t>
       </w:r>
+      <w:proofErr w:type="spellEnd"/>
       <w:r>
         <w:rPr>
           <w:color w:val="BDBDBD"/>
@@ -901,6 +980,7 @@
         <w:br/>
         <w:t xml:space="preserve">    </w:t>
       </w:r>
+      <w:proofErr w:type="spellStart"/>
       <w:r>
         <w:rPr>
           <w:color w:val="C191FF"/>
@@ -919,6 +999,7 @@
         </w:rPr>
         <w:t>Log</w:t>
       </w:r>
+      <w:proofErr w:type="spellEnd"/>
       <w:r>
         <w:rPr>
           <w:color w:val="BDBDBD"/>
@@ -956,6 +1037,7 @@
         </w:rPr>
         <w:t>(</w:t>
       </w:r>
+      <w:proofErr w:type="spellStart"/>
       <w:r>
         <w:rPr>
           <w:color w:val="66C3CC"/>
@@ -972,7 +1054,14 @@
         <w:rPr>
           <w:color w:val="66C3CC"/>
         </w:rPr>
-        <w:t xml:space="preserve">remainingDistance </w:t>
+        <w:t>remainingDistance</w:t>
+      </w:r>
+      <w:proofErr w:type="spellEnd"/>
+      <w:r>
+        <w:rPr>
+          <w:color w:val="66C3CC"/>
+        </w:rPr>
+        <w:t xml:space="preserve"> </w:t>
       </w:r>
       <w:r>
         <w:rPr>
@@ -1043,6 +1132,7 @@
         </w:rPr>
         <w:t>(</w:t>
       </w:r>
+      <w:proofErr w:type="spellStart"/>
       <w:r>
         <w:rPr>
           <w:color w:val="66C3CC"/>
@@ -1083,7 +1173,14 @@
         <w:rPr>
           <w:color w:val="66C3CC"/>
         </w:rPr>
-        <w:t xml:space="preserve">x </w:t>
+        <w:t>x</w:t>
+      </w:r>
+      <w:proofErr w:type="spellEnd"/>
+      <w:r>
+        <w:rPr>
+          <w:color w:val="66C3CC"/>
+        </w:rPr>
+        <w:t xml:space="preserve"> </w:t>
       </w:r>
       <w:r>
         <w:rPr>
@@ -1091,6 +1188,7 @@
         </w:rPr>
         <w:t>+</w:t>
       </w:r>
+      <w:proofErr w:type="spellStart"/>
       <w:r>
         <w:rPr>
           <w:color w:val="C191FF"/>
@@ -1109,6 +1207,7 @@
         </w:rPr>
         <w:t>Range</w:t>
       </w:r>
+      <w:proofErr w:type="spellEnd"/>
       <w:r>
         <w:rPr>
           <w:color w:val="BDBDBD"/>
@@ -1139,6 +1238,7 @@
         </w:rPr>
         <w:t xml:space="preserve">), </w:t>
       </w:r>
+      <w:proofErr w:type="spellStart"/>
       <w:r>
         <w:rPr>
           <w:color w:val="66C3CC"/>
@@ -1181,6 +1281,7 @@
         </w:rPr>
         <w:t>y</w:t>
       </w:r>
+      <w:proofErr w:type="spellEnd"/>
       <w:r>
         <w:rPr>
           <w:color w:val="BDBDBD"/>
@@ -1194,6 +1295,7 @@
         <w:br/>
         <w:t xml:space="preserve">            </w:t>
       </w:r>
+      <w:proofErr w:type="spellStart"/>
       <w:r>
         <w:rPr>
           <w:color w:val="66C3CC"/>
@@ -1222,7 +1324,14 @@
         <w:rPr>
           <w:color w:val="66C3CC"/>
         </w:rPr>
-        <w:t xml:space="preserve">z </w:t>
+        <w:t>z</w:t>
+      </w:r>
+      <w:proofErr w:type="spellEnd"/>
+      <w:r>
+        <w:rPr>
+          <w:color w:val="66C3CC"/>
+        </w:rPr>
+        <w:t xml:space="preserve"> </w:t>
       </w:r>
       <w:r>
         <w:rPr>
@@ -1230,6 +1339,7 @@
         </w:rPr>
         <w:t xml:space="preserve">+ </w:t>
       </w:r>
+      <w:proofErr w:type="spellStart"/>
       <w:r>
         <w:rPr>
           <w:color w:val="C191FF"/>
@@ -1248,6 +1358,7 @@
         </w:rPr>
         <w:t>Range</w:t>
       </w:r>
+      <w:proofErr w:type="spellEnd"/>
       <w:r>
         <w:rPr>
           <w:color w:val="BDBDBD"/>
@@ -1292,6 +1403,7 @@
         <w:br/>
         <w:t xml:space="preserve">        </w:t>
       </w:r>
+      <w:proofErr w:type="spellStart"/>
       <w:r>
         <w:rPr>
           <w:color w:val="66C3CC"/>
@@ -1310,6 +1422,7 @@
         </w:rPr>
         <w:t>SetDestination</w:t>
       </w:r>
+      <w:proofErr w:type="spellEnd"/>
       <w:r>
         <w:rPr>
           <w:color w:val="BDBDBD"/>
@@ -1382,12 +1495,14 @@
         </w:rPr>
         <w:t xml:space="preserve">public void </w:t>
       </w:r>
+      <w:proofErr w:type="spellStart"/>
       <w:r>
         <w:rPr>
           <w:color w:val="39CC9B"/>
         </w:rPr>
         <w:t>isChasing</w:t>
       </w:r>
+      <w:proofErr w:type="spellEnd"/>
       <w:r>
         <w:rPr>
           <w:color w:val="BDBDBD"/>
@@ -1427,18 +1542,21 @@
         </w:rPr>
         <w:t>(</w:t>
       </w:r>
+      <w:proofErr w:type="spellStart"/>
       <w:r>
         <w:rPr>
           <w:color w:val="39CC9B"/>
         </w:rPr>
         <w:t>DistanceToPlayer</w:t>
       </w:r>
+      <w:proofErr w:type="spellEnd"/>
       <w:r>
         <w:rPr>
           <w:color w:val="BDBDBD"/>
         </w:rPr>
         <w:t>(</w:t>
       </w:r>
+      <w:proofErr w:type="spellStart"/>
       <w:r>
         <w:rPr>
           <w:color w:val="66C3CC"/>
@@ -1481,12 +1599,14 @@
         </w:rPr>
         <w:t>x</w:t>
       </w:r>
+      <w:proofErr w:type="spellEnd"/>
       <w:r>
         <w:rPr>
           <w:color w:val="BDBDBD"/>
         </w:rPr>
         <w:t xml:space="preserve">, </w:t>
       </w:r>
+      <w:proofErr w:type="spellStart"/>
       <w:r>
         <w:rPr>
           <w:color w:val="66C3CC"/>
@@ -1577,12 +1697,14 @@
         </w:rPr>
         <w:t>y</w:t>
       </w:r>
+      <w:proofErr w:type="spellEnd"/>
       <w:r>
         <w:rPr>
           <w:color w:val="BDBDBD"/>
         </w:rPr>
         <w:t xml:space="preserve">, </w:t>
       </w:r>
+      <w:proofErr w:type="spellStart"/>
       <w:r>
         <w:rPr>
           <w:color w:val="66C3CC"/>
@@ -1623,7 +1745,14 @@
         <w:rPr>
           <w:color w:val="66C3CC"/>
         </w:rPr>
-        <w:t xml:space="preserve">y </w:t>
+        <w:t>y</w:t>
+      </w:r>
+      <w:proofErr w:type="spellEnd"/>
+      <w:r>
+        <w:rPr>
+          <w:color w:val="66C3CC"/>
+        </w:rPr>
+        <w:t xml:space="preserve"> </w:t>
       </w:r>
       <w:r>
         <w:rPr>
@@ -1657,6 +1786,7 @@
         <w:br/>
         <w:t xml:space="preserve">        </w:t>
       </w:r>
+      <w:proofErr w:type="spellStart"/>
       <w:r>
         <w:rPr>
           <w:color w:val="66C3CC"/>
@@ -1675,12 +1805,14 @@
         </w:rPr>
         <w:t>SetDestination</w:t>
       </w:r>
+      <w:proofErr w:type="spellEnd"/>
       <w:r>
         <w:rPr>
           <w:color w:val="BDBDBD"/>
         </w:rPr>
         <w:t>(</w:t>
       </w:r>
+      <w:proofErr w:type="spellStart"/>
       <w:r>
         <w:rPr>
           <w:color w:val="66C3CC"/>
@@ -1723,6 +1855,7 @@
         </w:rPr>
         <w:t>position</w:t>
       </w:r>
+      <w:proofErr w:type="spellEnd"/>
       <w:r>
         <w:rPr>
           <w:color w:val="BDBDBD"/>
@@ -1750,6 +1883,7 @@
         <w:br/>
         <w:t xml:space="preserve">    </w:t>
       </w:r>
+      <w:proofErr w:type="spellStart"/>
       <w:r>
         <w:rPr>
           <w:color w:val="C191FF"/>
@@ -1768,6 +1902,7 @@
         </w:rPr>
         <w:t>Log</w:t>
       </w:r>
+      <w:proofErr w:type="spellEnd"/>
       <w:r>
         <w:rPr>
           <w:color w:val="BDBDBD"/>
@@ -1805,18 +1940,21 @@
         </w:rPr>
         <w:t>(</w:t>
       </w:r>
+      <w:proofErr w:type="spellStart"/>
       <w:r>
         <w:rPr>
           <w:color w:val="39CC9B"/>
         </w:rPr>
         <w:t>DistanceToPlayer</w:t>
       </w:r>
+      <w:proofErr w:type="spellEnd"/>
       <w:r>
         <w:rPr>
           <w:color w:val="BDBDBD"/>
         </w:rPr>
         <w:t>(</w:t>
       </w:r>
+      <w:proofErr w:type="spellStart"/>
       <w:r>
         <w:rPr>
           <w:color w:val="66C3CC"/>
@@ -1859,12 +1997,14 @@
         </w:rPr>
         <w:t>x</w:t>
       </w:r>
+      <w:proofErr w:type="spellEnd"/>
       <w:r>
         <w:rPr>
           <w:color w:val="BDBDBD"/>
         </w:rPr>
         <w:t xml:space="preserve">, </w:t>
       </w:r>
+      <w:proofErr w:type="spellStart"/>
       <w:r>
         <w:rPr>
           <w:color w:val="66C3CC"/>
@@ -1955,12 +2095,14 @@
         </w:rPr>
         <w:t>y</w:t>
       </w:r>
+      <w:proofErr w:type="spellEnd"/>
       <w:r>
         <w:rPr>
           <w:color w:val="BDBDBD"/>
         </w:rPr>
         <w:t xml:space="preserve">, </w:t>
       </w:r>
+      <w:proofErr w:type="spellStart"/>
       <w:r>
         <w:rPr>
           <w:color w:val="66C3CC"/>
@@ -2001,7 +2143,14 @@
         <w:rPr>
           <w:color w:val="66C3CC"/>
         </w:rPr>
-        <w:t xml:space="preserve">y </w:t>
+        <w:t>y</w:t>
+      </w:r>
+      <w:proofErr w:type="spellEnd"/>
+      <w:r>
+        <w:rPr>
+          <w:color w:val="66C3CC"/>
+        </w:rPr>
+        <w:t xml:space="preserve"> </w:t>
       </w:r>
       <w:r>
         <w:rPr>
@@ -2035,11 +2184,19 @@
         <w:br/>
         <w:t xml:space="preserve">        </w:t>
       </w:r>
-      <w:r>
-        <w:rPr>
-          <w:color w:val="66C3CC"/>
-        </w:rPr>
-        <w:t xml:space="preserve">currentState </w:t>
+      <w:proofErr w:type="spellStart"/>
+      <w:r>
+        <w:rPr>
+          <w:color w:val="66C3CC"/>
+        </w:rPr>
+        <w:t>currentState</w:t>
+      </w:r>
+      <w:proofErr w:type="spellEnd"/>
+      <w:r>
+        <w:rPr>
+          <w:color w:val="66C3CC"/>
+        </w:rPr>
+        <w:t xml:space="preserve"> </w:t>
       </w:r>
       <w:r>
         <w:rPr>
@@ -2047,6 +2204,7 @@
         </w:rPr>
         <w:t xml:space="preserve">= </w:t>
       </w:r>
+      <w:proofErr w:type="spellStart"/>
       <w:r>
         <w:rPr>
           <w:color w:val="E1BFFF"/>
@@ -2067,6 +2225,7 @@
         </w:rPr>
         <w:t>Attack</w:t>
       </w:r>
+      <w:proofErr w:type="spellEnd"/>
       <w:r>
         <w:rPr>
           <w:color w:val="BDBDBD"/>
@@ -2116,6 +2275,7 @@
         </w:rPr>
         <w:t xml:space="preserve">private void </w:t>
       </w:r>
+      <w:proofErr w:type="spellStart"/>
       <w:r>
         <w:rPr>
           <w:b/>
@@ -2124,6 +2284,7 @@
         </w:rPr>
         <w:t>OnTriggerEnter</w:t>
       </w:r>
+      <w:proofErr w:type="spellEnd"/>
       <w:r>
         <w:rPr>
           <w:color w:val="BDBDBD"/>
@@ -2173,7 +2334,14 @@
         <w:rPr>
           <w:color w:val="BDBDBD"/>
         </w:rPr>
-        <w:t>(other.</w:t>
+        <w:t>(</w:t>
+      </w:r>
+      <w:proofErr w:type="spellStart"/>
+      <w:r>
+        <w:rPr>
+          <w:color w:val="BDBDBD"/>
+        </w:rPr>
+        <w:t>other.</w:t>
       </w:r>
       <w:r>
         <w:rPr>
@@ -2191,7 +2359,14 @@
         <w:rPr>
           <w:color w:val="66C3CC"/>
         </w:rPr>
-        <w:t xml:space="preserve">tag </w:t>
+        <w:t>tag</w:t>
+      </w:r>
+      <w:proofErr w:type="spellEnd"/>
+      <w:r>
+        <w:rPr>
+          <w:color w:val="66C3CC"/>
+        </w:rPr>
+        <w:t xml:space="preserve"> </w:t>
       </w:r>
       <w:r>
         <w:rPr>
@@ -2225,11 +2400,19 @@
         <w:br/>
         <w:t xml:space="preserve">        </w:t>
       </w:r>
-      <w:r>
-        <w:rPr>
-          <w:color w:val="66C3CC"/>
-        </w:rPr>
-        <w:t xml:space="preserve">currentState </w:t>
+      <w:proofErr w:type="spellStart"/>
+      <w:r>
+        <w:rPr>
+          <w:color w:val="66C3CC"/>
+        </w:rPr>
+        <w:t>currentState</w:t>
+      </w:r>
+      <w:proofErr w:type="spellEnd"/>
+      <w:r>
+        <w:rPr>
+          <w:color w:val="66C3CC"/>
+        </w:rPr>
+        <w:t xml:space="preserve"> </w:t>
       </w:r>
       <w:r>
         <w:rPr>
@@ -2237,6 +2420,7 @@
         </w:rPr>
         <w:t xml:space="preserve">= </w:t>
       </w:r>
+      <w:proofErr w:type="spellStart"/>
       <w:r>
         <w:rPr>
           <w:color w:val="E1BFFF"/>
@@ -2257,6 +2441,7 @@
         </w:rPr>
         <w:t>Chase</w:t>
       </w:r>
+      <w:proofErr w:type="spellEnd"/>
       <w:r>
         <w:rPr>
           <w:color w:val="BDBDBD"/>
@@ -2270,6 +2455,7 @@
         <w:br/>
         <w:t xml:space="preserve">        </w:t>
       </w:r>
+      <w:proofErr w:type="spellStart"/>
       <w:r>
         <w:rPr>
           <w:color w:val="66C3CC"/>
@@ -2288,12 +2474,14 @@
         </w:rPr>
         <w:t>SetDestination</w:t>
       </w:r>
+      <w:proofErr w:type="spellEnd"/>
       <w:r>
         <w:rPr>
           <w:color w:val="BDBDBD"/>
         </w:rPr>
         <w:t>(</w:t>
       </w:r>
+      <w:proofErr w:type="spellStart"/>
       <w:r>
         <w:rPr>
           <w:color w:val="66C3CC"/>
@@ -2336,6 +2524,7 @@
         </w:rPr>
         <w:t>position</w:t>
       </w:r>
+      <w:proofErr w:type="spellEnd"/>
       <w:r>
         <w:rPr>
           <w:color w:val="BDBDBD"/>
@@ -2369,6 +2558,7 @@
     <w:p/>
     <w:p>
       <w:r>
+        <w:lastRenderedPageBreak/>
         <w:t xml:space="preserve">When the player enters the trigger around the agent, they </w:t>
       </w:r>
       <w:proofErr w:type="gramStart"/>
@@ -2377,11 +2567,23 @@
       </w:r>
       <w:proofErr w:type="gramEnd"/>
       <w:r>
-        <w:t xml:space="preserve"> the chase state as defined within the OnTriggerEnter method, then the method isChasing is called, the method does a distance check between the agent and the player to determine whether it is close enough to </w:t>
-      </w:r>
-      <w:r>
-        <w:lastRenderedPageBreak/>
-        <w:t>attack or if it should move towards the player if it is close enough to attack it changes states to the attack.</w:t>
+        <w:t xml:space="preserve"> the chase state as defined within the </w:t>
+      </w:r>
+      <w:proofErr w:type="spellStart"/>
+      <w:r>
+        <w:t>OnTriggerEnter</w:t>
+      </w:r>
+      <w:proofErr w:type="spellEnd"/>
+      <w:r>
+        <w:t xml:space="preserve"> method, then the method </w:t>
+      </w:r>
+      <w:proofErr w:type="spellStart"/>
+      <w:r>
+        <w:t>isChasing</w:t>
+      </w:r>
+      <w:proofErr w:type="spellEnd"/>
+      <w:r>
+        <w:t xml:space="preserve"> is called, the method does a distance check between the agent and the player to determine whether it is close enough to attack or if it should move towards the player if it is close enough to attack it changes states to the attack.</w:t>
       </w:r>
     </w:p>
     <w:p>
@@ -2415,6 +2617,7 @@
         </w:rPr>
         <w:t xml:space="preserve">public void </w:t>
       </w:r>
+      <w:proofErr w:type="spellStart"/>
       <w:proofErr w:type="gramStart"/>
       <w:r>
         <w:rPr>
@@ -2422,6 +2625,7 @@
         </w:rPr>
         <w:t>isAttacking</w:t>
       </w:r>
+      <w:proofErr w:type="spellEnd"/>
       <w:r>
         <w:rPr>
           <w:color w:val="BDBDBD"/>
@@ -2461,18 +2665,21 @@
         </w:rPr>
         <w:t>(</w:t>
       </w:r>
+      <w:proofErr w:type="spellStart"/>
       <w:r>
         <w:rPr>
           <w:color w:val="39CC9B"/>
         </w:rPr>
         <w:t>DistanceToPlayer</w:t>
       </w:r>
+      <w:proofErr w:type="spellEnd"/>
       <w:r>
         <w:rPr>
           <w:color w:val="BDBDBD"/>
         </w:rPr>
         <w:t>(</w:t>
       </w:r>
+      <w:proofErr w:type="spellStart"/>
       <w:r>
         <w:rPr>
           <w:color w:val="66C3CC"/>
@@ -2515,12 +2722,14 @@
         </w:rPr>
         <w:t>x</w:t>
       </w:r>
+      <w:proofErr w:type="spellEnd"/>
       <w:r>
         <w:rPr>
           <w:color w:val="BDBDBD"/>
         </w:rPr>
         <w:t xml:space="preserve">, </w:t>
       </w:r>
+      <w:proofErr w:type="spellStart"/>
       <w:r>
         <w:rPr>
           <w:color w:val="66C3CC"/>
@@ -2611,12 +2820,14 @@
         </w:rPr>
         <w:t>y</w:t>
       </w:r>
+      <w:proofErr w:type="spellEnd"/>
       <w:r>
         <w:rPr>
           <w:color w:val="BDBDBD"/>
         </w:rPr>
         <w:t xml:space="preserve">, </w:t>
       </w:r>
+      <w:proofErr w:type="spellStart"/>
       <w:r>
         <w:rPr>
           <w:color w:val="66C3CC"/>
@@ -2657,7 +2868,14 @@
         <w:rPr>
           <w:color w:val="66C3CC"/>
         </w:rPr>
-        <w:t xml:space="preserve">y </w:t>
+        <w:t>y</w:t>
+      </w:r>
+      <w:proofErr w:type="spellEnd"/>
+      <w:r>
+        <w:rPr>
+          <w:color w:val="66C3CC"/>
+        </w:rPr>
+        <w:t xml:space="preserve"> </w:t>
       </w:r>
       <w:r>
         <w:rPr>
@@ -2691,11 +2909,19 @@
         <w:br/>
         <w:t xml:space="preserve">            </w:t>
       </w:r>
-      <w:r>
-        <w:rPr>
-          <w:color w:val="66C3CC"/>
-        </w:rPr>
-        <w:t xml:space="preserve">currentState </w:t>
+      <w:proofErr w:type="spellStart"/>
+      <w:r>
+        <w:rPr>
+          <w:color w:val="66C3CC"/>
+        </w:rPr>
+        <w:t>currentState</w:t>
+      </w:r>
+      <w:proofErr w:type="spellEnd"/>
+      <w:r>
+        <w:rPr>
+          <w:color w:val="66C3CC"/>
+        </w:rPr>
+        <w:t xml:space="preserve"> </w:t>
       </w:r>
       <w:r>
         <w:rPr>
@@ -2703,6 +2929,7 @@
         </w:rPr>
         <w:t xml:space="preserve">= </w:t>
       </w:r>
+      <w:proofErr w:type="spellStart"/>
       <w:r>
         <w:rPr>
           <w:color w:val="E1BFFF"/>
@@ -2723,6 +2950,7 @@
         </w:rPr>
         <w:t>Chase</w:t>
       </w:r>
+      <w:proofErr w:type="spellEnd"/>
       <w:r>
         <w:rPr>
           <w:color w:val="BDBDBD"/>
@@ -2743,6 +2971,7 @@
         <w:br/>
         <w:t xml:space="preserve">        </w:t>
       </w:r>
+      <w:proofErr w:type="spellStart"/>
       <w:r>
         <w:rPr>
           <w:color w:val="C191FF"/>
@@ -2761,6 +2990,7 @@
         </w:rPr>
         <w:t>Log</w:t>
       </w:r>
+      <w:proofErr w:type="spellEnd"/>
       <w:r>
         <w:rPr>
           <w:color w:val="BDBDBD"/>
@@ -2838,6 +3068,7 @@
         </w:rPr>
         <w:t xml:space="preserve">private float </w:t>
       </w:r>
+      <w:proofErr w:type="spellStart"/>
       <w:proofErr w:type="gramStart"/>
       <w:r>
         <w:rPr>
@@ -2845,6 +3076,7 @@
         </w:rPr>
         <w:t>DistanceToPlayer</w:t>
       </w:r>
+      <w:proofErr w:type="spellEnd"/>
       <w:r>
         <w:rPr>
           <w:color w:val="BDBDBD"/>
@@ -2938,6 +3170,7 @@
         </w:rPr>
         <w:t>)</w:t>
       </w:r>
+      <w:proofErr w:type="spellStart"/>
       <w:r>
         <w:rPr>
           <w:color w:val="C191FF"/>
@@ -2956,12 +3189,14 @@
         </w:rPr>
         <w:t>Sqrt</w:t>
       </w:r>
+      <w:proofErr w:type="spellEnd"/>
       <w:r>
         <w:rPr>
           <w:color w:val="BDBDBD"/>
         </w:rPr>
         <w:t>(</w:t>
       </w:r>
+      <w:proofErr w:type="spellStart"/>
       <w:r>
         <w:rPr>
           <w:color w:val="C191FF"/>
@@ -2980,6 +3215,7 @@
         </w:rPr>
         <w:t>pow</w:t>
       </w:r>
+      <w:proofErr w:type="spellEnd"/>
       <w:r>
         <w:rPr>
           <w:color w:val="BDBDBD"/>
@@ -3022,6 +3258,7 @@
         </w:rPr>
         <w:t xml:space="preserve">) + </w:t>
       </w:r>
+      <w:proofErr w:type="spellStart"/>
       <w:r>
         <w:rPr>
           <w:color w:val="C191FF"/>
@@ -3040,6 +3277,7 @@
         </w:rPr>
         <w:t>pow</w:t>
       </w:r>
+      <w:proofErr w:type="spellEnd"/>
       <w:r>
         <w:rPr>
           <w:color w:val="BDBDBD"/>
@@ -3122,6 +3360,9 @@
     <w:p/>
     <w:p>
       <w:r>
+        <w:rPr>
+          <w:noProof/>
+        </w:rPr>
         <w:drawing>
           <wp:anchor distT="0" distB="0" distL="114300" distR="114300" simplePos="0" relativeHeight="251659264" behindDoc="0" locked="0" layoutInCell="1" allowOverlap="1" wp14:anchorId="72ED715A" wp14:editId="27E7723F">
             <wp:simplePos x="0" y="0"/>
@@ -3179,6 +3420,9 @@
         </w:drawing>
       </w:r>
       <w:r>
+        <w:rPr>
+          <w:noProof/>
+        </w:rPr>
         <w:drawing>
           <wp:anchor distT="0" distB="0" distL="114300" distR="114300" simplePos="0" relativeHeight="251658240" behindDoc="0" locked="0" layoutInCell="1" allowOverlap="1" wp14:anchorId="7AB7FF4C" wp14:editId="3FC01AEE">
             <wp:simplePos x="0" y="0"/>

</xml_diff>